<commit_message>
Update after review/TFS1732/Updated text for figure 1
git-tfs-id: [https://tfs.omnicloud.local/tfs/cco%20program/]$/eCoaching_V2;C34052
</commit_message>
<xml_diff>
--- a/Requirements/CCO_eCoaching_Log_SDR_Layout.docx
+++ b/Requirements/CCO_eCoaching_Log_SDR_Layout.docx
@@ -467,8 +467,6 @@
         </w:rPr>
         <w:t>6</w:t>
       </w:r>
-      <w:bookmarkStart w:id="1" w:name="_GoBack"/>
-      <w:bookmarkEnd w:id="1"/>
     </w:p>
     <w:p>
       <w:pPr>
@@ -1050,6 +1048,12 @@
                 <w:szCs w:val="24"/>
               </w:rPr>
             </w:pPr>
+            <w:r>
+              <w:rPr>
+                <w:szCs w:val="24"/>
+              </w:rPr>
+              <w:t>3/21/2016</w:t>
+            </w:r>
           </w:p>
         </w:tc>
         <w:tc>
@@ -1066,6 +1070,14 @@
                 <w:szCs w:val="24"/>
               </w:rPr>
             </w:pPr>
+            <w:bookmarkStart w:id="1" w:name="_GoBack"/>
+            <w:r>
+              <w:rPr>
+                <w:szCs w:val="24"/>
+              </w:rPr>
+              <w:t>Update after review/TFS1732/Updated text for figure 1</w:t>
+            </w:r>
+            <w:bookmarkEnd w:id="1"/>
           </w:p>
         </w:tc>
         <w:tc>
@@ -1082,6 +1094,12 @@
                 <w:szCs w:val="24"/>
               </w:rPr>
             </w:pPr>
+            <w:r>
+              <w:rPr>
+                <w:szCs w:val="24"/>
+              </w:rPr>
+              <w:t>Lisa Stein</w:t>
+            </w:r>
           </w:p>
         </w:tc>
       </w:tr>
@@ -1597,10 +1615,10 @@
         <w:t xml:space="preserve"> Log </w:t>
       </w:r>
       <w:r>
-        <w:t xml:space="preserve">Outlier Management Report </w:t>
+        <w:t>Short Duration Reporting Data File</w:t>
       </w:r>
       <w:r>
-        <w:t>Data Files Requirements</w:t>
+        <w:t xml:space="preserve"> Requirements</w:t>
       </w:r>
       <w:bookmarkEnd w:id="2"/>
       <w:r>
@@ -8150,6 +8168,21 @@
 </file>
 
 <file path=customXml/item1.xml><?xml version="1.0" encoding="utf-8"?>
+<?mso-contentType ?>
+<FormTemplates xmlns="http://schemas.microsoft.com/sharepoint/v3/contenttype/forms">
+  <Display>DocumentLibraryForm</Display>
+  <Edit>DocumentLibraryForm</Edit>
+  <New>DocumentLibraryForm</New>
+</FormTemplates>
+</file>
+
+<file path=customXml/item2.xml><?xml version="1.0" encoding="utf-8"?>
+<p:properties xmlns:p="http://schemas.microsoft.com/office/2006/metadata/properties" xmlns:xsi="http://www.w3.org/2001/XMLSchema-instance" xmlns:pc="http://schemas.microsoft.com/office/infopath/2007/PartnerControls">
+  <documentManagement/>
+</p:properties>
+</file>
+
+<file path=customXml/item3.xml><?xml version="1.0" encoding="utf-8"?>
 <ct:contentTypeSchema xmlns:ct="http://schemas.microsoft.com/office/2006/metadata/contentType" xmlns:ma="http://schemas.microsoft.com/office/2006/metadata/properties/metaAttributes" ct:_="" ma:_="" ma:contentTypeName="Document" ma:contentTypeID="0x010100DFEC865D7254EB4A8B6C8590FD20E39F" ma:contentTypeVersion="0" ma:contentTypeDescription="Create a new document." ma:contentTypeScope="" ma:versionID="dc620579c55658ff994e4edfb59cdcf1">
   <xsd:schema xmlns:xsd="http://www.w3.org/2001/XMLSchema" xmlns:xs="http://www.w3.org/2001/XMLSchema" xmlns:p="http://schemas.microsoft.com/office/2006/metadata/properties" targetNamespace="http://schemas.microsoft.com/office/2006/metadata/properties" ma:root="true" ma:fieldsID="c64490b4aec6201516c3a874156f37b2">
     <xsd:element name="properties">
@@ -8263,26 +8296,28 @@
 </ct:contentTypeSchema>
 </file>
 
-<file path=customXml/item2.xml><?xml version="1.0" encoding="utf-8"?>
-<p:properties xmlns:p="http://schemas.microsoft.com/office/2006/metadata/properties" xmlns:xsi="http://www.w3.org/2001/XMLSchema-instance" xmlns:pc="http://schemas.microsoft.com/office/infopath/2007/PartnerControls">
-  <documentManagement/>
-</p:properties>
-</file>
-
-<file path=customXml/item3.xml><?xml version="1.0" encoding="utf-8"?>
-<?mso-contentType ?>
-<FormTemplates xmlns="http://schemas.microsoft.com/sharepoint/v3/contenttype/forms">
-  <Display>DocumentLibraryForm</Display>
-  <Edit>DocumentLibraryForm</Edit>
-  <New>DocumentLibraryForm</New>
-</FormTemplates>
-</file>
-
 <file path=customXml/item4.xml><?xml version="1.0" encoding="utf-8"?>
 <b:Sources xmlns:b="http://schemas.openxmlformats.org/officeDocument/2006/bibliography" xmlns="http://schemas.openxmlformats.org/officeDocument/2006/bibliography" SelectedStyle="\APA.XSL" StyleName="APA"/>
 </file>
 
 <file path=customXml/itemProps1.xml><?xml version="1.0" encoding="utf-8"?>
+<ds:datastoreItem xmlns:ds="http://schemas.openxmlformats.org/officeDocument/2006/customXml" ds:itemID="{A885B2DB-42DA-4318-9EB7-6D24C272F932}">
+  <ds:schemaRefs>
+    <ds:schemaRef ds:uri="http://schemas.microsoft.com/sharepoint/v3/contenttype/forms"/>
+  </ds:schemaRefs>
+</ds:datastoreItem>
+</file>
+
+<file path=customXml/itemProps2.xml><?xml version="1.0" encoding="utf-8"?>
+<ds:datastoreItem xmlns:ds="http://schemas.openxmlformats.org/officeDocument/2006/customXml" ds:itemID="{FAB5EBB6-5E22-4A93-8A88-BE0203FA85CB}">
+  <ds:schemaRefs>
+    <ds:schemaRef ds:uri="http://schemas.microsoft.com/office/2006/metadata/properties"/>
+    <ds:schemaRef ds:uri="http://schemas.microsoft.com/office/infopath/2007/PartnerControls"/>
+  </ds:schemaRefs>
+</ds:datastoreItem>
+</file>
+
+<file path=customXml/itemProps3.xml><?xml version="1.0" encoding="utf-8"?>
 <ds:datastoreItem xmlns:ds="http://schemas.openxmlformats.org/officeDocument/2006/customXml" ds:itemID="{3EC30AF7-F6FD-4FB6-B723-1340D7FE908C}">
   <ds:schemaRefs>
     <ds:schemaRef ds:uri="http://schemas.microsoft.com/office/2006/metadata/contentType"/>
@@ -8298,25 +8333,8 @@
 </ds:datastoreItem>
 </file>
 
-<file path=customXml/itemProps2.xml><?xml version="1.0" encoding="utf-8"?>
-<ds:datastoreItem xmlns:ds="http://schemas.openxmlformats.org/officeDocument/2006/customXml" ds:itemID="{FAB5EBB6-5E22-4A93-8A88-BE0203FA85CB}">
-  <ds:schemaRefs>
-    <ds:schemaRef ds:uri="http://schemas.microsoft.com/office/2006/metadata/properties"/>
-    <ds:schemaRef ds:uri="http://schemas.microsoft.com/office/infopath/2007/PartnerControls"/>
-  </ds:schemaRefs>
-</ds:datastoreItem>
-</file>
-
-<file path=customXml/itemProps3.xml><?xml version="1.0" encoding="utf-8"?>
-<ds:datastoreItem xmlns:ds="http://schemas.openxmlformats.org/officeDocument/2006/customXml" ds:itemID="{A885B2DB-42DA-4318-9EB7-6D24C272F932}">
-  <ds:schemaRefs>
-    <ds:schemaRef ds:uri="http://schemas.microsoft.com/sharepoint/v3/contenttype/forms"/>
-  </ds:schemaRefs>
-</ds:datastoreItem>
-</file>
-
 <file path=customXml/itemProps4.xml><?xml version="1.0" encoding="utf-8"?>
-<ds:datastoreItem xmlns:ds="http://schemas.openxmlformats.org/officeDocument/2006/customXml" ds:itemID="{FDCD38A1-8C84-426C-A53B-40498B045B01}">
+<ds:datastoreItem xmlns:ds="http://schemas.openxmlformats.org/officeDocument/2006/customXml" ds:itemID="{7B3847B4-0F96-48CC-8064-EE3CB536D1BA}">
   <ds:schemaRefs>
     <ds:schemaRef ds:uri="http://schemas.openxmlformats.org/officeDocument/2006/bibliography"/>
   </ds:schemaRefs>

</xml_diff>